<commit_message>
2 more bullets done
</commit_message>
<xml_diff>
--- a/Coursework 1.docx
+++ b/Coursework 1.docx
@@ -13,6 +13,8 @@
           <w:szCs w:val="28"/>
         </w:rPr>
       </w:pPr>
+      <w:bookmarkStart w:id="0" w:name="_GoBack"/>
+      <w:bookmarkEnd w:id="0"/>
       <w:r>
         <w:rPr>
           <w:b/>
@@ -282,18 +284,18 @@
           <w:noProof/>
         </w:rPr>
         <w:drawing>
-          <wp:anchor distT="0" distB="0" distL="114300" distR="114300" simplePos="0" relativeHeight="251658240" behindDoc="0" locked="0" layoutInCell="1" allowOverlap="1" wp14:anchorId="76CBA520" wp14:editId="66FC0DB7">
+          <wp:anchor distT="0" distB="0" distL="114300" distR="114300" simplePos="0" relativeHeight="251658240" behindDoc="0" locked="0" layoutInCell="1" allowOverlap="1" wp14:anchorId="392AEBE4" wp14:editId="5C49FE09">
             <wp:simplePos x="0" y="0"/>
-            <wp:positionH relativeFrom="column">
-              <wp:posOffset>1075690</wp:posOffset>
+            <wp:positionH relativeFrom="margin">
+              <wp:posOffset>285750</wp:posOffset>
             </wp:positionH>
             <wp:positionV relativeFrom="paragraph">
-              <wp:posOffset>501650</wp:posOffset>
+              <wp:posOffset>184785</wp:posOffset>
             </wp:positionV>
-            <wp:extent cx="5090795" cy="2643015"/>
-            <wp:effectExtent l="0" t="0" r="0" b="5080"/>
+            <wp:extent cx="5723255" cy="2974340"/>
+            <wp:effectExtent l="0" t="0" r="0" b="0"/>
             <wp:wrapSquare wrapText="bothSides"/>
-            <wp:docPr id="1" name="Picture 1"/>
+            <wp:docPr id="2" name="Picture 2"/>
             <wp:cNvGraphicFramePr>
               <a:graphicFrameLocks xmlns:a="http://schemas.openxmlformats.org/drawingml/2006/main" noChangeAspect="1"/>
             </wp:cNvGraphicFramePr>
@@ -307,7 +309,7 @@
                     </pic:cNvPicPr>
                   </pic:nvPicPr>
                   <pic:blipFill>
-                    <a:blip r:embed="rId5">
+                    <a:blip r:embed="rId7">
                       <a:extLst>
                         <a:ext uri="{28A0092B-C50C-407E-A947-70E740481C1C}">
                           <a14:useLocalDpi xmlns:a14="http://schemas.microsoft.com/office/drawing/2010/main" val="0"/>
@@ -322,7 +324,7 @@
                   <pic:spPr bwMode="auto">
                     <a:xfrm>
                       <a:off x="0" y="0"/>
-                      <a:ext cx="5090795" cy="2643015"/>
+                      <a:ext cx="5723255" cy="2974340"/>
                     </a:xfrm>
                     <a:prstGeom prst="rect">
                       <a:avLst/>
@@ -351,13 +353,34 @@
     <w:p>
       <w:pPr>
         <w:pStyle w:val="ListParagraph"/>
+        <w:ind w:left="1440"/>
+      </w:pPr>
+      <w:r>
+        <w:lastRenderedPageBreak/>
+        <w:t>In my network diagram is used a variety of components, ranging from a wireless router, switch, Computers, firewall and servers. Each component has their unique use. For example, is the firewall is in place to stop unwanted access to the network. This is important so any private data is kept safe and secure. I’ve used a wireless router because people now need to able to have internet wherever they go. It also means that smaller devices such as tablets can connect to the network. I’ve used 4 different types of servers because they each have a different use. For example, the web server is used for hosting the company’s website. Having 4 different servers allows for easier maintenance, for example if work is needed on the file server the company can still host their website and send emails without any issues.</w:t>
+      </w:r>
+    </w:p>
+    <w:p>
+      <w:pPr>
+        <w:pStyle w:val="ListParagraph"/>
+        <w:ind w:left="1440"/>
+      </w:pPr>
+      <w:r>
+        <w:t xml:space="preserve">I’ve used a star topology when it comes to this network. This is when each </w:t>
+      </w:r>
+      <w:r>
+        <w:t>component is connected to one central device. I’ve used this type of topology because if there is a failure in a cable linking one of the computers to a switch, only that computer is affected as nothing else is connected to it, but if other devices were connected then they would all be affected. A disadvantage of this is if the central device fails then all other devices go down. This is why it is very important to have a high quality, reliable router.</w:t>
+      </w:r>
+    </w:p>
+    <w:p>
+      <w:pPr>
+        <w:pStyle w:val="ListParagraph"/>
         <w:numPr>
           <w:ilvl w:val="1"/>
           <w:numId w:val="1"/>
         </w:numPr>
       </w:pPr>
       <w:r>
-        <w:lastRenderedPageBreak/>
         <w:t xml:space="preserve">For the company I would recommend a </w:t>
       </w:r>
       <w:r>
@@ -381,7 +404,7 @@
       <w:r>
         <w:t xml:space="preserve">: </w:t>
       </w:r>
-      <w:hyperlink r:id="rId6" w:history="1">
+      <w:hyperlink r:id="rId8" w:history="1">
         <w:r>
           <w:rPr>
             <w:rStyle w:val="Hyperlink"/>
@@ -429,12 +452,7 @@
         <w:t>Wi-Fi</w:t>
       </w:r>
       <w:r>
-        <w:t xml:space="preserve"> across multiple offic</w:t>
-      </w:r>
-      <w:bookmarkStart w:id="0" w:name="_GoBack"/>
-      <w:bookmarkEnd w:id="0"/>
-      <w:r>
-        <w:t xml:space="preserve">es. It also has many built in security features such as </w:t>
+        <w:t xml:space="preserve"> across multiple offices. It also has many built in security features such as </w:t>
       </w:r>
       <w:r>
         <w:t>intrusion prevention, denial-of-service protection and firewall management</w:t>
@@ -463,7 +481,7 @@
       <w:r>
         <w:t xml:space="preserve">: </w:t>
       </w:r>
-      <w:hyperlink r:id="rId7" w:history="1">
+      <w:hyperlink r:id="rId9" w:history="1">
         <w:r>
           <w:rPr>
             <w:rStyle w:val="Hyperlink"/>
@@ -502,6 +520,7 @@
         </w:numPr>
       </w:pPr>
       <w:r>
+        <w:lastRenderedPageBreak/>
         <w:t xml:space="preserve">For the performance of the components if there was a lot of communication between the different computers connected to the switch then it could get slow down and struggle with the traffic load. This isn’t good for the company because they need to have fast transfer speeds so they can be working with big files. </w:t>
       </w:r>
     </w:p>
@@ -550,11 +569,7 @@
         <w:t>A distributed denial of service attack is a type of attack where a server is overwhelmed with more traffic than it can handle, this leads to the server crashing. Once the server is down it is often easier for an attacker to get control of the network uploading malicious code. Or the attacker can hold the server hostage and only stop the attack in return for money.</w:t>
       </w:r>
       <w:r>
-        <w:t xml:space="preserve"> These types of attacks are mainly done on websites, so can be prevented, in most cases, by purchasing website security for a </w:t>
-      </w:r>
-      <w:r>
-        <w:lastRenderedPageBreak/>
-        <w:t>well-known company. This is best for a small company because otherwise they need to hire another person to look after the cyber security side of the business, which would cost a lot more than a subscription.</w:t>
+        <w:t xml:space="preserve"> These types of attacks are mainly done on websites, so can be prevented, in most cases, by purchasing website security for a well-known company. This is best for a small company because otherwise they need to hire another person to look after the cyber security side of the business, which would cost a lot more than a subscription.</w:t>
       </w:r>
     </w:p>
     <w:p>
@@ -909,6 +924,7 @@
       </w:r>
     </w:p>
     <w:sectPr>
+      <w:headerReference w:type="default" r:id="rId10"/>
       <w:pgSz w:w="11906" w:h="16838"/>
       <w:pgMar w:top="1440" w:right="1440" w:bottom="1440" w:left="1440" w:header="708" w:footer="708" w:gutter="0"/>
       <w:cols w:space="708"/>
@@ -916,6 +932,77 @@
     </w:sectPr>
   </w:body>
 </w:document>
+</file>
+
+<file path=word/endnotes.xml><?xml version="1.0" encoding="utf-8"?>
+<w:endnotes xmlns:wpc="http://schemas.microsoft.com/office/word/2010/wordprocessingCanvas" xmlns:cx="http://schemas.microsoft.com/office/drawing/2014/chartex" xmlns:cx1="http://schemas.microsoft.com/office/drawing/2015/9/8/chartex" xmlns:cx2="http://schemas.microsoft.com/office/drawing/2015/10/21/chartex" xmlns:cx3="http://schemas.microsoft.com/office/drawing/2016/5/9/chartex" xmlns:cx4="http://schemas.microsoft.com/office/drawing/2016/5/10/chartex" xmlns:cx5="http://schemas.microsoft.com/office/drawing/2016/5/11/chartex" xmlns:cx6="http://schemas.microsoft.com/office/drawing/2016/5/12/chartex" xmlns:cx7="http://schemas.microsoft.com/office/drawing/2016/5/13/chartex" xmlns:cx8="http://schemas.microsoft.com/office/drawing/2016/5/14/chartex" xmlns:mc="http://schemas.openxmlformats.org/markup-compatibility/2006" xmlns:aink="http://schemas.microsoft.com/office/drawing/2016/ink" xmlns:am3d="http://schemas.microsoft.com/office/drawing/2017/model3d" xmlns:o="urn:schemas-microsoft-com:office:office" xmlns:r="http://schemas.openxmlformats.org/officeDocument/2006/relationships" xmlns:m="http://schemas.openxmlformats.org/officeDocument/2006/math" xmlns:v="urn:schemas-microsoft-com:vml" xmlns:wp14="http://schemas.microsoft.com/office/word/2010/wordprocessingDrawing" xmlns:wp="http://schemas.openxmlformats.org/drawingml/2006/wordprocessingDrawing" xmlns:w10="urn:schemas-microsoft-com:office:word" xmlns:w="http://schemas.openxmlformats.org/wordprocessingml/2006/main" xmlns:w14="http://schemas.microsoft.com/office/word/2010/wordml" xmlns:w15="http://schemas.microsoft.com/office/word/2012/wordml" xmlns:w16cid="http://schemas.microsoft.com/office/word/2016/wordml/cid" xmlns:w16se="http://schemas.microsoft.com/office/word/2015/wordml/symex" xmlns:wpg="http://schemas.microsoft.com/office/word/2010/wordprocessingGroup" xmlns:wpi="http://schemas.microsoft.com/office/word/2010/wordprocessingInk" xmlns:wne="http://schemas.microsoft.com/office/word/2006/wordml" xmlns:wps="http://schemas.microsoft.com/office/word/2010/wordprocessingShape" mc:Ignorable="w14 w15 w16se w16cid wp14">
+  <w:endnote w:type="separator" w:id="-1">
+    <w:p>
+      <w:pPr>
+        <w:spacing w:after="0" w:line="240" w:lineRule="auto"/>
+      </w:pPr>
+      <w:r>
+        <w:separator/>
+      </w:r>
+    </w:p>
+  </w:endnote>
+  <w:endnote w:type="continuationSeparator" w:id="0">
+    <w:p>
+      <w:pPr>
+        <w:spacing w:after="0" w:line="240" w:lineRule="auto"/>
+      </w:pPr>
+      <w:r>
+        <w:continuationSeparator/>
+      </w:r>
+    </w:p>
+  </w:endnote>
+</w:endnotes>
+</file>
+
+<file path=word/footnotes.xml><?xml version="1.0" encoding="utf-8"?>
+<w:footnotes xmlns:wpc="http://schemas.microsoft.com/office/word/2010/wordprocessingCanvas" xmlns:cx="http://schemas.microsoft.com/office/drawing/2014/chartex" xmlns:cx1="http://schemas.microsoft.com/office/drawing/2015/9/8/chartex" xmlns:cx2="http://schemas.microsoft.com/office/drawing/2015/10/21/chartex" xmlns:cx3="http://schemas.microsoft.com/office/drawing/2016/5/9/chartex" xmlns:cx4="http://schemas.microsoft.com/office/drawing/2016/5/10/chartex" xmlns:cx5="http://schemas.microsoft.com/office/drawing/2016/5/11/chartex" xmlns:cx6="http://schemas.microsoft.com/office/drawing/2016/5/12/chartex" xmlns:cx7="http://schemas.microsoft.com/office/drawing/2016/5/13/chartex" xmlns:cx8="http://schemas.microsoft.com/office/drawing/2016/5/14/chartex" xmlns:mc="http://schemas.openxmlformats.org/markup-compatibility/2006" xmlns:aink="http://schemas.microsoft.com/office/drawing/2016/ink" xmlns:am3d="http://schemas.microsoft.com/office/drawing/2017/model3d" xmlns:o="urn:schemas-microsoft-com:office:office" xmlns:r="http://schemas.openxmlformats.org/officeDocument/2006/relationships" xmlns:m="http://schemas.openxmlformats.org/officeDocument/2006/math" xmlns:v="urn:schemas-microsoft-com:vml" xmlns:wp14="http://schemas.microsoft.com/office/word/2010/wordprocessingDrawing" xmlns:wp="http://schemas.openxmlformats.org/drawingml/2006/wordprocessingDrawing" xmlns:w10="urn:schemas-microsoft-com:office:word" xmlns:w="http://schemas.openxmlformats.org/wordprocessingml/2006/main" xmlns:w14="http://schemas.microsoft.com/office/word/2010/wordml" xmlns:w15="http://schemas.microsoft.com/office/word/2012/wordml" xmlns:w16cid="http://schemas.microsoft.com/office/word/2016/wordml/cid" xmlns:w16se="http://schemas.microsoft.com/office/word/2015/wordml/symex" xmlns:wpg="http://schemas.microsoft.com/office/word/2010/wordprocessingGroup" xmlns:wpi="http://schemas.microsoft.com/office/word/2010/wordprocessingInk" xmlns:wne="http://schemas.microsoft.com/office/word/2006/wordml" xmlns:wps="http://schemas.microsoft.com/office/word/2010/wordprocessingShape" mc:Ignorable="w14 w15 w16se w16cid wp14">
+  <w:footnote w:type="separator" w:id="-1">
+    <w:p>
+      <w:pPr>
+        <w:spacing w:after="0" w:line="240" w:lineRule="auto"/>
+      </w:pPr>
+      <w:r>
+        <w:separator/>
+      </w:r>
+    </w:p>
+  </w:footnote>
+  <w:footnote w:type="continuationSeparator" w:id="0">
+    <w:p>
+      <w:pPr>
+        <w:spacing w:after="0" w:line="240" w:lineRule="auto"/>
+      </w:pPr>
+      <w:r>
+        <w:continuationSeparator/>
+      </w:r>
+    </w:p>
+  </w:footnote>
+</w:footnotes>
+</file>
+
+<file path=word/header1.xml><?xml version="1.0" encoding="utf-8"?>
+<w:hdr xmlns:wpc="http://schemas.microsoft.com/office/word/2010/wordprocessingCanvas" xmlns:cx="http://schemas.microsoft.com/office/drawing/2014/chartex" xmlns:cx1="http://schemas.microsoft.com/office/drawing/2015/9/8/chartex" xmlns:cx2="http://schemas.microsoft.com/office/drawing/2015/10/21/chartex" xmlns:cx3="http://schemas.microsoft.com/office/drawing/2016/5/9/chartex" xmlns:cx4="http://schemas.microsoft.com/office/drawing/2016/5/10/chartex" xmlns:cx5="http://schemas.microsoft.com/office/drawing/2016/5/11/chartex" xmlns:cx6="http://schemas.microsoft.com/office/drawing/2016/5/12/chartex" xmlns:cx7="http://schemas.microsoft.com/office/drawing/2016/5/13/chartex" xmlns:cx8="http://schemas.microsoft.com/office/drawing/2016/5/14/chartex" xmlns:mc="http://schemas.openxmlformats.org/markup-compatibility/2006" xmlns:aink="http://schemas.microsoft.com/office/drawing/2016/ink" xmlns:am3d="http://schemas.microsoft.com/office/drawing/2017/model3d" xmlns:o="urn:schemas-microsoft-com:office:office" xmlns:r="http://schemas.openxmlformats.org/officeDocument/2006/relationships" xmlns:m="http://schemas.openxmlformats.org/officeDocument/2006/math" xmlns:v="urn:schemas-microsoft-com:vml" xmlns:wp14="http://schemas.microsoft.com/office/word/2010/wordprocessingDrawing" xmlns:wp="http://schemas.openxmlformats.org/drawingml/2006/wordprocessingDrawing" xmlns:w10="urn:schemas-microsoft-com:office:word" xmlns:w="http://schemas.openxmlformats.org/wordprocessingml/2006/main" xmlns:w14="http://schemas.microsoft.com/office/word/2010/wordml" xmlns:w15="http://schemas.microsoft.com/office/word/2012/wordml" xmlns:w16cid="http://schemas.microsoft.com/office/word/2016/wordml/cid" xmlns:w16se="http://schemas.microsoft.com/office/word/2015/wordml/symex" xmlns:wpg="http://schemas.microsoft.com/office/word/2010/wordprocessingGroup" xmlns:wpi="http://schemas.microsoft.com/office/word/2010/wordprocessingInk" xmlns:wne="http://schemas.microsoft.com/office/word/2006/wordml" xmlns:wps="http://schemas.microsoft.com/office/word/2010/wordprocessingShape" mc:Ignorable="w14 w15 w16se w16cid wp14">
+  <w:p>
+    <w:pPr>
+      <w:pStyle w:val="Header"/>
+    </w:pPr>
+    <w:r>
+      <w:t>Harry Batchelor</w:t>
+    </w:r>
+  </w:p>
+  <w:p>
+    <w:pPr>
+      <w:pStyle w:val="Header"/>
+    </w:pPr>
+    <w:r>
+      <w:t>C1816377</w:t>
+    </w:r>
+  </w:p>
+</w:hdr>
 </file>
 
 <file path=word/numbering.xml><?xml version="1.0" encoding="utf-8"?>
@@ -1619,6 +1706,50 @@
       <w:u w:val="single"/>
     </w:rPr>
   </w:style>
+  <w:style w:type="paragraph" w:styleId="Header">
+    <w:name w:val="header"/>
+    <w:basedOn w:val="Normal"/>
+    <w:link w:val="HeaderChar"/>
+    <w:uiPriority w:val="99"/>
+    <w:unhideWhenUsed/>
+    <w:rsid w:val="00032603"/>
+    <w:pPr>
+      <w:tabs>
+        <w:tab w:val="center" w:pos="4513"/>
+        <w:tab w:val="right" w:pos="9026"/>
+      </w:tabs>
+      <w:spacing w:after="0" w:line="240" w:lineRule="auto"/>
+    </w:pPr>
+  </w:style>
+  <w:style w:type="character" w:customStyle="1" w:styleId="HeaderChar">
+    <w:name w:val="Header Char"/>
+    <w:basedOn w:val="DefaultParagraphFont"/>
+    <w:link w:val="Header"/>
+    <w:uiPriority w:val="99"/>
+    <w:rsid w:val="00032603"/>
+  </w:style>
+  <w:style w:type="paragraph" w:styleId="Footer">
+    <w:name w:val="footer"/>
+    <w:basedOn w:val="Normal"/>
+    <w:link w:val="FooterChar"/>
+    <w:uiPriority w:val="99"/>
+    <w:unhideWhenUsed/>
+    <w:rsid w:val="00032603"/>
+    <w:pPr>
+      <w:tabs>
+        <w:tab w:val="center" w:pos="4513"/>
+        <w:tab w:val="right" w:pos="9026"/>
+      </w:tabs>
+      <w:spacing w:after="0" w:line="240" w:lineRule="auto"/>
+    </w:pPr>
+  </w:style>
+  <w:style w:type="character" w:customStyle="1" w:styleId="FooterChar">
+    <w:name w:val="Footer Char"/>
+    <w:basedOn w:val="DefaultParagraphFont"/>
+    <w:link w:val="Footer"/>
+    <w:uiPriority w:val="99"/>
+    <w:rsid w:val="00032603"/>
+  </w:style>
 </w:styles>
 </file>
 

</xml_diff>